<commit_message>
New nfs bio sketch
</commit_message>
<xml_diff>
--- a/Bio_short/Bio_Yin_2page.docx
+++ b/Bio_short/Bio_Yin_2page.docx
@@ -54,6 +54,8 @@
         </w:rPr>
         <w:t xml:space="preserve">, </w:t>
       </w:r>
+      <w:bookmarkStart w:id="0" w:name="_GoBack"/>
+      <w:bookmarkEnd w:id="0"/>
       <w:r>
         <w:rPr>
           <w:rFonts w:ascii="Calibri" w:hAnsi="Calibri"/>
@@ -748,16 +750,7 @@
           <w:sz w:val="22"/>
           <w:szCs w:val="22"/>
         </w:rPr>
-        <w:t>University of Illinois at Urbana-Champaign</w:t>
-      </w:r>
-      <w:r>
-        <w:rPr>
-          <w:rFonts w:ascii="Calibri" w:hAnsi="Calibri" w:cs="Arial"/>
-          <w:bCs w:val="0"/>
-          <w:sz w:val="22"/>
-          <w:szCs w:val="22"/>
-        </w:rPr>
-        <w:t xml:space="preserve"> (2016</w:t>
+        <w:t>University of Illinois at Urbana-Champaign (2016</w:t>
       </w:r>
       <w:r>
         <w:rPr>
@@ -806,16 +799,7 @@
           <w:sz w:val="22"/>
           <w:szCs w:val="22"/>
         </w:rPr>
-        <w:t>Department of Geography and</w:t>
-      </w:r>
-      <w:r>
-        <w:rPr>
-          <w:rFonts w:ascii="Calibri" w:hAnsi="Calibri" w:cs="Arial"/>
-          <w:bCs w:val="0"/>
-          <w:sz w:val="22"/>
-          <w:szCs w:val="22"/>
-        </w:rPr>
-        <w:t xml:space="preserve"> Geographic Information Science</w:t>
+        <w:t>Department of Geography and Geographic Information Science</w:t>
       </w:r>
     </w:p>
     <w:p>
@@ -1358,15 +1342,7 @@
           <w:sz w:val="22"/>
           <w:szCs w:val="22"/>
         </w:rPr>
-        <w:t xml:space="preserve"> 2014</w:t>
-      </w:r>
-      <w:r>
-        <w:rPr>
-          <w:rFonts w:ascii="Calibri" w:hAnsi="Calibri" w:cs="Arial"/>
-          <w:sz w:val="22"/>
-          <w:szCs w:val="22"/>
-        </w:rPr>
-        <w:t xml:space="preserve">. </w:t>
+        <w:t xml:space="preserve"> 2014. </w:t>
       </w:r>
       <w:proofErr w:type="spellStart"/>
       <w:r>
@@ -1384,23 +1360,7 @@
           <w:sz w:val="22"/>
           <w:szCs w:val="22"/>
         </w:rPr>
-        <w:t>-Index to Quantify the Fractal or Scaling Structure of Geographic</w:t>
-      </w:r>
-      <w:r>
-        <w:rPr>
-          <w:rFonts w:ascii="Calibri" w:hAnsi="Calibri" w:cs="Arial"/>
-          <w:sz w:val="22"/>
-          <w:szCs w:val="22"/>
-        </w:rPr>
-        <w:t xml:space="preserve"> </w:t>
-      </w:r>
-      <w:r>
-        <w:rPr>
-          <w:rFonts w:ascii="Calibri" w:hAnsi="Calibri" w:cs="Arial"/>
-          <w:sz w:val="22"/>
-          <w:szCs w:val="22"/>
-        </w:rPr>
-        <w:t xml:space="preserve">Features. </w:t>
+        <w:t xml:space="preserve">-Index to Quantify the Fractal or Scaling Structure of Geographic Features. </w:t>
       </w:r>
       <w:r>
         <w:rPr>
@@ -1449,23 +1409,7 @@
           <w:sz w:val="22"/>
           <w:szCs w:val="22"/>
         </w:rPr>
-        <w:t xml:space="preserve"> and Carswel</w:t>
-      </w:r>
-      <w:r>
-        <w:rPr>
-          <w:rFonts w:ascii="Calibri" w:hAnsi="Calibri" w:cs="Arial"/>
-          <w:sz w:val="22"/>
-          <w:szCs w:val="22"/>
-        </w:rPr>
-        <w:t>l, J.D. 2013</w:t>
-      </w:r>
-      <w:r>
-        <w:rPr>
-          <w:rFonts w:ascii="Calibri" w:hAnsi="Calibri" w:cs="Arial"/>
-          <w:sz w:val="22"/>
-          <w:szCs w:val="22"/>
-        </w:rPr>
-        <w:t>. Spatial Search Techniques for Mobile 3D Queries in Sensor</w:t>
+        <w:t xml:space="preserve"> and Carswell, J.D. 2013. Spatial Search Techniques for Mobile 3D Queries in Sensor</w:t>
       </w:r>
       <w:r>
         <w:rPr>
@@ -1498,15 +1442,7 @@
           <w:sz w:val="22"/>
           <w:szCs w:val="22"/>
         </w:rPr>
-        <w:t>,</w:t>
-      </w:r>
-      <w:r>
-        <w:rPr>
-          <w:rFonts w:ascii="Calibri" w:hAnsi="Calibri" w:cs="Arial"/>
-          <w:sz w:val="22"/>
-          <w:szCs w:val="22"/>
-        </w:rPr>
-        <w:t xml:space="preserve"> 2(1): pp.135-154</w:t>
+        <w:t>, 2(1): pp.135-154</w:t>
       </w:r>
     </w:p>
     <w:p>
@@ -1555,25 +1491,7 @@
           <w:sz w:val="22"/>
           <w:szCs w:val="22"/>
         </w:rPr>
-        <w:t>Transactions</w:t>
-      </w:r>
-      <w:r>
-        <w:rPr>
-          <w:rFonts w:ascii="Calibri" w:hAnsi="Calibri" w:cs="Arial"/>
-          <w:i/>
-          <w:sz w:val="22"/>
-          <w:szCs w:val="22"/>
-        </w:rPr>
-        <w:t xml:space="preserve"> </w:t>
-      </w:r>
-      <w:r>
-        <w:rPr>
-          <w:rFonts w:ascii="Calibri" w:hAnsi="Calibri" w:cs="Arial"/>
-          <w:i/>
-          <w:sz w:val="22"/>
-          <w:szCs w:val="22"/>
-        </w:rPr>
-        <w:t>in GIS</w:t>
+        <w:t>Transactions in GIS</w:t>
       </w:r>
       <w:r>
         <w:rPr>
@@ -1688,23 +1606,7 @@
           <w:sz w:val="22"/>
           <w:szCs w:val="22"/>
         </w:rPr>
-        <w:t>. Self-organized natural roads for predicting traffic</w:t>
-      </w:r>
-      <w:r>
-        <w:rPr>
-          <w:rFonts w:ascii="Calibri" w:hAnsi="Calibri" w:cs="Arial"/>
-          <w:sz w:val="22"/>
-          <w:szCs w:val="22"/>
-        </w:rPr>
-        <w:t xml:space="preserve"> </w:t>
-      </w:r>
-      <w:r>
-        <w:rPr>
-          <w:rFonts w:ascii="Calibri" w:hAnsi="Calibri" w:cs="Arial"/>
-          <w:sz w:val="22"/>
-          <w:szCs w:val="22"/>
-        </w:rPr>
-        <w:t xml:space="preserve">flow: a sensitivity study. </w:t>
+        <w:t xml:space="preserve">. Self-organized natural roads for predicting traffic flow: a sensitivity study. </w:t>
       </w:r>
       <w:r>
         <w:rPr>
@@ -1721,23 +1623,7 @@
           <w:sz w:val="22"/>
           <w:szCs w:val="22"/>
         </w:rPr>
-        <w:t>, P07008,</w:t>
-      </w:r>
-      <w:r>
-        <w:rPr>
-          <w:rFonts w:ascii="Calibri" w:hAnsi="Calibri" w:cs="Arial"/>
-          <w:sz w:val="22"/>
-          <w:szCs w:val="22"/>
-        </w:rPr>
-        <w:t xml:space="preserve"> </w:t>
-      </w:r>
-      <w:r>
-        <w:rPr>
-          <w:rFonts w:ascii="Calibri" w:hAnsi="Calibri" w:cs="Arial"/>
-          <w:sz w:val="22"/>
-          <w:szCs w:val="22"/>
-        </w:rPr>
-        <w:t>IOP Publishing</w:t>
+        <w:t>, P07008, IOP Publishing</w:t>
       </w:r>
     </w:p>
     <w:p>
@@ -1876,15 +1762,7 @@
           <w:sz w:val="22"/>
           <w:szCs w:val="22"/>
         </w:rPr>
-        <w:t>ormatics, Springer (forthcoming</w:t>
-      </w:r>
-      <w:r>
-        <w:rPr>
-          <w:rFonts w:ascii="Calibri" w:hAnsi="Calibri" w:cs="Arial"/>
-          <w:sz w:val="22"/>
-          <w:szCs w:val="22"/>
-        </w:rPr>
-        <w:t>)</w:t>
+        <w:t>ormatics, Springer</w:t>
       </w:r>
     </w:p>
     <w:p>
@@ -2082,10 +1960,19 @@
       <w:r>
         <w:rPr>
           <w:rFonts w:ascii="Calibri" w:hAnsi="Calibri" w:cs="Arial"/>
-          <w:sz w:val="22"/>
-          <w:szCs w:val="22"/>
-        </w:rPr>
-        <w:t xml:space="preserve">Yin, J. and Carswell, J.D. (2012). Effects of Variations in 3D Spatial Search Techniques on Mobile Query Speed vs Accuracy. </w:t>
+          <w:b/>
+          <w:sz w:val="22"/>
+          <w:szCs w:val="22"/>
+        </w:rPr>
+        <w:t>Yin, J</w:t>
+      </w:r>
+      <w:r>
+        <w:rPr>
+          <w:rFonts w:ascii="Calibri" w:hAnsi="Calibri" w:cs="Arial"/>
+          <w:sz w:val="22"/>
+          <w:szCs w:val="22"/>
+        </w:rPr>
+        <w:t xml:space="preserve">. and Carswell, J.D. (2012). Effects of Variations in 3D Spatial Search Techniques on Mobile Query Speed vs Accuracy. </w:t>
       </w:r>
       <w:r>
         <w:rPr>
@@ -2150,35 +2037,135 @@
           <w:rFonts w:ascii="Calibri" w:hAnsi="Calibri" w:cs="Arial"/>
           <w:szCs w:val="22"/>
         </w:rPr>
-        <w:t>PI</w:t>
-      </w:r>
-      <w:r>
-        <w:rPr>
-          <w:rFonts w:ascii="Calibri" w:hAnsi="Calibri" w:cs="Arial"/>
-          <w:szCs w:val="22"/>
-        </w:rPr>
-        <w:t>.  "</w:t>
-      </w:r>
-      <w:r>
-        <w:rPr>
-          <w:rFonts w:ascii="Calibri" w:hAnsi="Calibri" w:cs="Arial"/>
-          <w:szCs w:val="22"/>
-        </w:rPr>
-        <w:t>A cloud computing enabled GIS platform for the integration and synthesis of multi-layer geospatial data sources in urban studies: Understanding urban dynamics from geospatial Big Data</w:t>
-      </w:r>
-      <w:r>
-        <w:rPr>
-          <w:rFonts w:ascii="Calibri" w:hAnsi="Calibri" w:cs="Arial"/>
-          <w:szCs w:val="22"/>
-        </w:rPr>
-        <w:t>"</w:t>
-      </w:r>
-      <w:r>
-        <w:rPr>
-          <w:rFonts w:ascii="Calibri" w:hAnsi="Calibri" w:cs="Arial"/>
-          <w:szCs w:val="22"/>
-        </w:rPr>
-        <w:t>.</w:t>
+        <w:t>PI.  "A cloud computing enabled GIS platform for the integration and synthesis of multi-layer geospatial data sources in urban studies: Understanding urban dynamics from geospatial Big Data". Microsoft Azure Data Science Research Award, $20,000. Project dates: 12/04/2016—12/03/2017.</w:t>
+      </w:r>
+    </w:p>
+    <w:p>
+      <w:pPr>
+        <w:rPr>
+          <w:rFonts w:ascii="Calibri" w:hAnsi="Calibri" w:cs="Arial"/>
+          <w:szCs w:val="22"/>
+        </w:rPr>
+      </w:pPr>
+    </w:p>
+    <w:p>
+      <w:pPr>
+        <w:rPr>
+          <w:rFonts w:ascii="Calibri" w:hAnsi="Calibri" w:cs="Arial"/>
+          <w:szCs w:val="22"/>
+        </w:rPr>
+      </w:pPr>
+      <w:r>
+        <w:rPr>
+          <w:rFonts w:ascii="Calibri" w:hAnsi="Calibri" w:cs="Arial"/>
+          <w:szCs w:val="22"/>
+        </w:rPr>
+        <w:t>Co-PI. “Ecological Migration in a Large-Scale Quasi-Experiment Design in China: Implications of Climate Change, Landscape Structure, Ecosystem Services and Government Intervention”. IEEE Seed Grant Program, $25,000. Project dates: 04/15/2017—06/30-2018</w:t>
+      </w:r>
+    </w:p>
+    <w:p>
+      <w:pPr>
+        <w:rPr>
+          <w:rFonts w:ascii="Calibri" w:hAnsi="Calibri" w:cs="Arial"/>
+          <w:b/>
+          <w:bCs/>
+          <w:szCs w:val="22"/>
+        </w:rPr>
+      </w:pPr>
+    </w:p>
+    <w:p>
+      <w:pPr>
+        <w:rPr>
+          <w:rFonts w:ascii="Calibri" w:hAnsi="Calibri" w:cs="Arial"/>
+          <w:szCs w:val="22"/>
+        </w:rPr>
+      </w:pPr>
+      <w:r>
+        <w:rPr>
+          <w:rFonts w:ascii="Calibri" w:hAnsi="Calibri" w:cs="Arial"/>
+          <w:szCs w:val="22"/>
+        </w:rPr>
+        <w:t>PI. “Mining Twitter User Demographics as a First-Step in Big Data for Population Research”. XSEDE (Extreme Science and Engineering Discovery Environment) Startup computational resource allocation award, $2,794.78 (50,000 SUs). Project dates: 03/27/2017—03/26-2018</w:t>
+      </w:r>
+    </w:p>
+    <w:p>
+      <w:pPr>
+        <w:rPr>
+          <w:rFonts w:asciiTheme="minorHAnsi" w:hAnsiTheme="minorHAnsi"/>
+          <w:b/>
+          <w:sz w:val="22"/>
+          <w:szCs w:val="22"/>
+        </w:rPr>
+      </w:pPr>
+    </w:p>
+    <w:p>
+      <w:pPr>
+        <w:rPr>
+          <w:rFonts w:asciiTheme="minorHAnsi" w:hAnsiTheme="minorHAnsi"/>
+          <w:b/>
+        </w:rPr>
+      </w:pPr>
+      <w:r>
+        <w:rPr>
+          <w:rFonts w:asciiTheme="minorHAnsi" w:hAnsiTheme="minorHAnsi"/>
+          <w:b/>
+        </w:rPr>
+        <w:t xml:space="preserve">E. </w:t>
+      </w:r>
+      <w:r>
+        <w:rPr>
+          <w:rFonts w:asciiTheme="minorHAnsi" w:hAnsiTheme="minorHAnsi"/>
+          <w:b/>
+        </w:rPr>
+        <w:t>Service to the Profession</w:t>
+      </w:r>
+    </w:p>
+    <w:p>
+      <w:pPr>
+        <w:rPr>
+          <w:rFonts w:ascii="Calibri" w:hAnsi="Calibri" w:cs="Arial"/>
+          <w:b/>
+          <w:szCs w:val="22"/>
+        </w:rPr>
+      </w:pPr>
+      <w:r>
+        <w:rPr>
+          <w:rFonts w:ascii="Calibri" w:hAnsi="Calibri" w:cs="Arial"/>
+          <w:b/>
+          <w:szCs w:val="22"/>
+        </w:rPr>
+        <w:t>Program committees</w:t>
+      </w:r>
+    </w:p>
+    <w:p>
+      <w:pPr>
+        <w:ind w:left="288" w:hanging="288"/>
+        <w:rPr>
+          <w:rFonts w:ascii="Calibri" w:hAnsi="Calibri" w:cs="Arial"/>
+          <w:szCs w:val="22"/>
+        </w:rPr>
+      </w:pPr>
+      <w:r>
+        <w:rPr>
+          <w:rFonts w:ascii="Calibri" w:hAnsi="Calibri" w:cs="Arial"/>
+          <w:szCs w:val="22"/>
+        </w:rPr>
+        <w:t xml:space="preserve">Session Chair for </w:t>
+      </w:r>
+      <w:r>
+        <w:rPr>
+          <w:rFonts w:ascii="Calibri" w:hAnsi="Calibri" w:cs="Arial"/>
+          <w:i/>
+          <w:szCs w:val="22"/>
+        </w:rPr>
+        <w:t>Big Movement Data for Geospatial Analytics on Urban Interactions</w:t>
+      </w:r>
+      <w:r>
+        <w:rPr>
+          <w:rFonts w:ascii="Calibri" w:hAnsi="Calibri" w:cs="Arial"/>
+          <w:szCs w:val="22"/>
+        </w:rPr>
+        <w:t>,</w:t>
       </w:r>
       <w:r>
         <w:rPr>
@@ -2190,37 +2177,331 @@
       <w:r>
         <w:rPr>
           <w:rFonts w:ascii="Calibri" w:hAnsi="Calibri" w:cs="Arial"/>
+          <w:szCs w:val="22"/>
+        </w:rPr>
+        <w:t>Symposium on Human Dynamics in Smart and Connected Communities</w:t>
+      </w:r>
+      <w:r>
+        <w:rPr>
+          <w:rFonts w:ascii="Calibri" w:hAnsi="Calibri" w:cs="Arial"/>
+          <w:szCs w:val="22"/>
+        </w:rPr>
+        <w:t>, 2017 AAG Annual</w:t>
+      </w:r>
+      <w:r>
+        <w:rPr>
+          <w:rFonts w:ascii="Calibri" w:hAnsi="Calibri" w:cs="Arial"/>
+          <w:szCs w:val="22"/>
+        </w:rPr>
+        <w:t xml:space="preserve"> </w:t>
+      </w:r>
+      <w:r>
+        <w:rPr>
+          <w:rFonts w:ascii="Calibri" w:hAnsi="Calibri" w:cs="Arial"/>
+          <w:szCs w:val="22"/>
+        </w:rPr>
+        <w:t>Meeting, Boston, Massachusetts, April 5 - April 9, 2017</w:t>
+      </w:r>
+    </w:p>
+    <w:p>
+      <w:pPr>
+        <w:ind w:left="288" w:hanging="288"/>
+        <w:rPr>
+          <w:rFonts w:ascii="Calibri" w:hAnsi="Calibri" w:cs="Arial"/>
+          <w:szCs w:val="22"/>
+        </w:rPr>
+      </w:pPr>
+      <w:r>
+        <w:rPr>
+          <w:rFonts w:ascii="Calibri" w:hAnsi="Calibri" w:cs="Arial"/>
+          <w:szCs w:val="22"/>
+        </w:rPr>
+        <w:t xml:space="preserve">Session Chair for </w:t>
+      </w:r>
+      <w:r>
+        <w:rPr>
+          <w:rFonts w:ascii="Calibri" w:hAnsi="Calibri" w:cs="Arial"/>
           <w:i/>
           <w:szCs w:val="22"/>
         </w:rPr>
-        <w:t>Microsoft</w:t>
-      </w:r>
-      <w:r>
+        <w:t>Understanding Urban Dynamics Based on Movement Big Data</w:t>
+      </w:r>
+      <w:r>
+        <w:rPr>
+          <w:rFonts w:ascii="Calibri" w:hAnsi="Calibri" w:cs="Arial"/>
+          <w:szCs w:val="22"/>
+        </w:rPr>
+        <w:t>, 2016</w:t>
+      </w:r>
+      <w:r>
+        <w:rPr>
+          <w:rFonts w:ascii="Calibri" w:hAnsi="Calibri" w:cs="Arial"/>
+          <w:szCs w:val="22"/>
+        </w:rPr>
+        <w:t xml:space="preserve"> </w:t>
+      </w:r>
+      <w:r>
+        <w:rPr>
+          <w:rFonts w:ascii="Calibri" w:hAnsi="Calibri" w:cs="Arial"/>
+          <w:szCs w:val="22"/>
+        </w:rPr>
+        <w:t>AAG Annual Meeting, San Francisco, California, March 29 - April 2, 2016</w:t>
+      </w:r>
+    </w:p>
+    <w:p>
+      <w:pPr>
+        <w:ind w:left="288" w:hanging="288"/>
         <w:rPr>
           <w:rFonts w:ascii="Calibri" w:hAnsi="Calibri" w:cs="Arial"/>
           <w:i/>
           <w:szCs w:val="22"/>
         </w:rPr>
+      </w:pPr>
+      <w:r>
+        <w:rPr>
+          <w:rFonts w:ascii="Calibri" w:hAnsi="Calibri" w:cs="Arial"/>
+          <w:szCs w:val="22"/>
+        </w:rPr>
+        <w:t xml:space="preserve">Program committee member for </w:t>
+      </w:r>
+      <w:r>
+        <w:rPr>
+          <w:rFonts w:ascii="Calibri" w:hAnsi="Calibri" w:cs="Arial"/>
+          <w:i/>
+          <w:szCs w:val="22"/>
+        </w:rPr>
+        <w:t>International Conferenc</w:t>
+      </w:r>
+      <w:r>
+        <w:rPr>
+          <w:rFonts w:ascii="Calibri" w:hAnsi="Calibri" w:cs="Arial"/>
+          <w:i/>
+          <w:szCs w:val="22"/>
+        </w:rPr>
+        <w:t xml:space="preserve">e on Location-based Social Media </w:t>
+      </w:r>
+      <w:r>
+        <w:rPr>
+          <w:rFonts w:ascii="Calibri" w:hAnsi="Calibri" w:cs="Arial"/>
+          <w:i/>
+          <w:szCs w:val="22"/>
+        </w:rPr>
+        <w:t>Data</w:t>
+      </w:r>
+      <w:r>
+        <w:rPr>
+          <w:rFonts w:ascii="Calibri" w:hAnsi="Calibri" w:cs="Arial"/>
+          <w:szCs w:val="22"/>
+        </w:rPr>
+        <w:t>, Athens, Georgia, USA, March 5-7, 2015</w:t>
+      </w:r>
+    </w:p>
+    <w:p>
+      <w:pPr>
+        <w:ind w:left="288" w:hanging="288"/>
+        <w:rPr>
+          <w:rFonts w:ascii="Calibri" w:hAnsi="Calibri" w:cs="Arial"/>
+          <w:i/>
+          <w:szCs w:val="22"/>
+        </w:rPr>
+      </w:pPr>
+    </w:p>
+    <w:p>
+      <w:pPr>
+        <w:rPr>
+          <w:rFonts w:ascii="Calibri" w:hAnsi="Calibri" w:cs="Arial"/>
+          <w:b/>
+          <w:szCs w:val="22"/>
+        </w:rPr>
+      </w:pPr>
+      <w:r>
+        <w:rPr>
+          <w:rFonts w:ascii="Calibri" w:hAnsi="Calibri" w:cs="Arial"/>
+          <w:b/>
+          <w:szCs w:val="22"/>
+        </w:rPr>
+        <w:t>Reviewer for Journals</w:t>
+      </w:r>
+    </w:p>
+    <w:p>
+      <w:pPr>
+        <w:rPr>
+          <w:rFonts w:ascii="Calibri" w:hAnsi="Calibri" w:cs="Arial"/>
+          <w:sz w:val="22"/>
+          <w:szCs w:val="22"/>
+        </w:rPr>
+      </w:pPr>
+      <w:r>
+        <w:rPr>
+          <w:rFonts w:ascii="Calibri" w:hAnsi="Calibri" w:cs="Arial"/>
+          <w:sz w:val="22"/>
+          <w:szCs w:val="22"/>
+        </w:rPr>
+        <w:t xml:space="preserve">Reviewer for </w:t>
+      </w:r>
+      <w:r>
+        <w:rPr>
+          <w:rFonts w:ascii="Calibri" w:hAnsi="Calibri" w:cs="Arial"/>
+          <w:i/>
+          <w:sz w:val="22"/>
+          <w:szCs w:val="22"/>
+        </w:rPr>
+        <w:t>International Journal of Geographical Information Science</w:t>
+      </w:r>
+      <w:r>
+        <w:rPr>
+          <w:rFonts w:ascii="Calibri" w:hAnsi="Calibri" w:cs="Arial"/>
+          <w:sz w:val="22"/>
+          <w:szCs w:val="22"/>
+        </w:rPr>
+        <w:t xml:space="preserve"> (IJGIS) (2010, 2014,</w:t>
+      </w:r>
+    </w:p>
+    <w:p>
+      <w:pPr>
+        <w:rPr>
+          <w:rFonts w:ascii="Calibri" w:hAnsi="Calibri" w:cs="Arial"/>
+          <w:sz w:val="22"/>
+          <w:szCs w:val="22"/>
+        </w:rPr>
+      </w:pPr>
+      <w:r>
+        <w:rPr>
+          <w:rFonts w:ascii="Calibri" w:hAnsi="Calibri" w:cs="Arial"/>
+          <w:sz w:val="22"/>
+          <w:szCs w:val="22"/>
+        </w:rPr>
+        <w:t>2015, 2016</w:t>
+      </w:r>
+      <w:r>
+        <w:rPr>
+          <w:rFonts w:ascii="Calibri" w:hAnsi="Calibri" w:cs="Arial"/>
+          <w:sz w:val="22"/>
+          <w:szCs w:val="22"/>
+        </w:rPr>
+        <w:t>, 2017</w:t>
+      </w:r>
+      <w:r>
+        <w:rPr>
+          <w:rFonts w:ascii="Calibri" w:hAnsi="Calibri" w:cs="Arial"/>
+          <w:sz w:val="22"/>
+          <w:szCs w:val="22"/>
+        </w:rPr>
+        <w:t>)</w:t>
+      </w:r>
+      <w:r>
+        <w:rPr>
+          <w:rFonts w:ascii="Calibri" w:hAnsi="Calibri" w:cs="Arial"/>
+          <w:sz w:val="22"/>
+          <w:szCs w:val="22"/>
+        </w:rPr>
+        <w:t xml:space="preserve">; </w:t>
+      </w:r>
+      <w:r>
+        <w:rPr>
+          <w:rFonts w:ascii="Calibri" w:hAnsi="Calibri" w:cs="Arial"/>
+          <w:i/>
+          <w:sz w:val="22"/>
+          <w:szCs w:val="22"/>
+        </w:rPr>
+        <w:t>Computers, Environment and Urban Systems</w:t>
+      </w:r>
+      <w:r>
+        <w:rPr>
+          <w:rFonts w:ascii="Calibri" w:hAnsi="Calibri" w:cs="Arial"/>
+          <w:sz w:val="22"/>
+          <w:szCs w:val="22"/>
+        </w:rPr>
+        <w:t xml:space="preserve"> (CEUS) (2009, 2010, 2013, 2014,</w:t>
+      </w:r>
+    </w:p>
+    <w:p>
+      <w:pPr>
+        <w:rPr>
+          <w:rFonts w:ascii="Calibri" w:hAnsi="Calibri" w:cs="Arial"/>
+          <w:sz w:val="22"/>
+          <w:szCs w:val="22"/>
+        </w:rPr>
+      </w:pPr>
+      <w:r>
+        <w:rPr>
+          <w:rFonts w:ascii="Calibri" w:hAnsi="Calibri" w:cs="Arial"/>
+          <w:sz w:val="22"/>
+          <w:szCs w:val="22"/>
+        </w:rPr>
+        <w:t>2015, 2016)</w:t>
+      </w:r>
+      <w:r>
+        <w:rPr>
+          <w:rFonts w:ascii="Calibri" w:hAnsi="Calibri" w:cs="Arial"/>
+          <w:sz w:val="22"/>
+          <w:szCs w:val="22"/>
+        </w:rPr>
+        <w:t xml:space="preserve">; </w:t>
+      </w:r>
+      <w:r>
+        <w:rPr>
+          <w:rFonts w:ascii="Calibri" w:hAnsi="Calibri" w:cs="Arial"/>
+          <w:i/>
+          <w:sz w:val="22"/>
+          <w:szCs w:val="22"/>
+        </w:rPr>
+        <w:t>Geographical Analysis</w:t>
+      </w:r>
+      <w:r>
+        <w:rPr>
+          <w:rFonts w:ascii="Calibri" w:hAnsi="Calibri" w:cs="Arial"/>
+          <w:i/>
+          <w:sz w:val="22"/>
+          <w:szCs w:val="22"/>
+        </w:rPr>
         <w:t xml:space="preserve"> </w:t>
       </w:r>
       <w:r>
         <w:rPr>
           <w:rFonts w:ascii="Calibri" w:hAnsi="Calibri" w:cs="Arial"/>
+          <w:sz w:val="22"/>
+          <w:szCs w:val="22"/>
+        </w:rPr>
+        <w:t>(2016</w:t>
+      </w:r>
+      <w:r>
+        <w:rPr>
+          <w:rFonts w:ascii="Calibri" w:hAnsi="Calibri" w:cs="Arial"/>
+          <w:sz w:val="22"/>
+          <w:szCs w:val="22"/>
+        </w:rPr>
+        <w:t>, 2017</w:t>
+      </w:r>
+      <w:r>
+        <w:rPr>
+          <w:rFonts w:ascii="Calibri" w:hAnsi="Calibri" w:cs="Arial"/>
+          <w:sz w:val="22"/>
+          <w:szCs w:val="22"/>
+        </w:rPr>
+        <w:t>)</w:t>
+      </w:r>
+      <w:r>
+        <w:rPr>
+          <w:rFonts w:ascii="Calibri" w:hAnsi="Calibri" w:cs="Arial"/>
+          <w:sz w:val="22"/>
+          <w:szCs w:val="22"/>
+        </w:rPr>
+        <w:t xml:space="preserve">; </w:t>
+      </w:r>
+      <w:r>
+        <w:rPr>
+          <w:rFonts w:ascii="Calibri" w:hAnsi="Calibri" w:cs="Arial"/>
           <w:i/>
-          <w:szCs w:val="22"/>
-        </w:rPr>
-        <w:t>Azure Data Science Research Award</w:t>
-      </w:r>
-      <w:r>
-        <w:rPr>
-          <w:rFonts w:ascii="Calibri" w:hAnsi="Calibri" w:cs="Arial"/>
-          <w:szCs w:val="22"/>
-        </w:rPr>
-        <w:t>,</w:t>
-      </w:r>
-      <w:r>
-        <w:rPr>
-          <w:rFonts w:ascii="Calibri" w:hAnsi="Calibri" w:cs="Arial"/>
+          <w:sz w:val="22"/>
+          <w:szCs w:val="22"/>
+        </w:rPr>
+        <w:t>Journal of Geographical Systems</w:t>
+      </w:r>
+      <w:r>
+        <w:rPr>
+          <w:rFonts w:ascii="Calibri" w:hAnsi="Calibri" w:cs="Arial"/>
+          <w:sz w:val="22"/>
           <w:szCs w:val="22"/>
         </w:rPr>
         <w:t xml:space="preserve"> </w:t>
@@ -2228,114 +2509,32 @@
       <w:r>
         <w:rPr>
           <w:rFonts w:ascii="Calibri" w:hAnsi="Calibri" w:cs="Arial"/>
-          <w:szCs w:val="22"/>
-        </w:rPr>
-        <w:t>$2</w:t>
-      </w:r>
-      <w:r>
-        <w:rPr>
-          <w:rFonts w:ascii="Calibri" w:hAnsi="Calibri" w:cs="Arial"/>
-          <w:szCs w:val="22"/>
-        </w:rPr>
-        <w:t>0,000.</w:t>
-      </w:r>
-      <w:r>
-        <w:rPr>
-          <w:rFonts w:ascii="Calibri" w:hAnsi="Calibri" w:cs="Arial"/>
-          <w:szCs w:val="22"/>
-        </w:rPr>
-        <w:t xml:space="preserve"> Project dates: 12/04/2016–12/03/2017</w:t>
-      </w:r>
-      <w:r>
-        <w:rPr>
-          <w:rFonts w:ascii="Calibri" w:hAnsi="Calibri" w:cs="Arial"/>
-          <w:szCs w:val="22"/>
-        </w:rPr>
-        <w:t>.</w:t>
-      </w:r>
-    </w:p>
-    <w:p>
-      <w:pPr>
-        <w:rPr>
-          <w:rFonts w:asciiTheme="minorHAnsi" w:hAnsiTheme="minorHAnsi"/>
-          <w:b/>
-          <w:sz w:val="22"/>
-          <w:szCs w:val="22"/>
-        </w:rPr>
-      </w:pPr>
-    </w:p>
-    <w:p>
-      <w:pPr>
-        <w:rPr>
-          <w:rFonts w:asciiTheme="minorHAnsi" w:hAnsiTheme="minorHAnsi"/>
-          <w:b/>
-        </w:rPr>
-      </w:pPr>
-      <w:r>
-        <w:rPr>
-          <w:rFonts w:asciiTheme="minorHAnsi" w:hAnsiTheme="minorHAnsi"/>
-          <w:b/>
-        </w:rPr>
-        <w:t xml:space="preserve">E. </w:t>
-      </w:r>
-      <w:r>
-        <w:rPr>
-          <w:rFonts w:asciiTheme="minorHAnsi" w:hAnsiTheme="minorHAnsi"/>
-          <w:b/>
-        </w:rPr>
-        <w:t>Service to the Profession</w:t>
-      </w:r>
-    </w:p>
-    <w:p>
-      <w:pPr>
-        <w:rPr>
-          <w:rFonts w:ascii="Calibri" w:hAnsi="Calibri" w:cs="Arial"/>
-          <w:b/>
-          <w:szCs w:val="22"/>
-        </w:rPr>
-      </w:pPr>
-      <w:r>
-        <w:rPr>
-          <w:rFonts w:ascii="Calibri" w:hAnsi="Calibri" w:cs="Arial"/>
-          <w:b/>
-          <w:szCs w:val="22"/>
-        </w:rPr>
-        <w:t>Program committees</w:t>
-      </w:r>
-    </w:p>
-    <w:p>
-      <w:pPr>
-        <w:ind w:left="288" w:hanging="288"/>
-        <w:rPr>
-          <w:rFonts w:ascii="Calibri" w:hAnsi="Calibri" w:cs="Arial"/>
-          <w:szCs w:val="22"/>
-        </w:rPr>
-      </w:pPr>
-      <w:r>
-        <w:rPr>
-          <w:rFonts w:ascii="Calibri" w:hAnsi="Calibri" w:cs="Arial"/>
-          <w:szCs w:val="22"/>
-        </w:rPr>
-        <w:t xml:space="preserve">Session Chair for </w:t>
+          <w:sz w:val="22"/>
+          <w:szCs w:val="22"/>
+        </w:rPr>
+        <w:t>(2016)</w:t>
+      </w:r>
+      <w:r>
+        <w:rPr>
+          <w:rFonts w:ascii="Calibri" w:hAnsi="Calibri" w:cs="Arial"/>
+          <w:sz w:val="22"/>
+          <w:szCs w:val="22"/>
+        </w:rPr>
+        <w:t xml:space="preserve">; </w:t>
       </w:r>
       <w:r>
         <w:rPr>
           <w:rFonts w:ascii="Calibri" w:hAnsi="Calibri" w:cs="Arial"/>
           <w:i/>
-          <w:szCs w:val="22"/>
-        </w:rPr>
-        <w:t>Big Movement Data for Geospatial Analytics on Urban Interactions</w:t>
-      </w:r>
-      <w:r>
-        <w:rPr>
-          <w:rFonts w:ascii="Calibri" w:hAnsi="Calibri" w:cs="Arial"/>
-          <w:szCs w:val="22"/>
-        </w:rPr>
-        <w:t>,</w:t>
-      </w:r>
-      <w:r>
-        <w:rPr>
-          <w:rFonts w:ascii="Calibri" w:hAnsi="Calibri" w:cs="Arial"/>
+          <w:sz w:val="22"/>
+          <w:szCs w:val="22"/>
+        </w:rPr>
+        <w:t>Demography</w:t>
+      </w:r>
+      <w:r>
+        <w:rPr>
+          <w:rFonts w:ascii="Calibri" w:hAnsi="Calibri" w:cs="Arial"/>
+          <w:sz w:val="22"/>
           <w:szCs w:val="22"/>
         </w:rPr>
         <w:t xml:space="preserve"> </w:t>
@@ -2343,20 +2542,141 @@
       <w:r>
         <w:rPr>
           <w:rFonts w:ascii="Calibri" w:hAnsi="Calibri" w:cs="Arial"/>
-          <w:szCs w:val="22"/>
-        </w:rPr>
-        <w:t>Symposium on Human Dynamics in Smart and Connected Communities</w:t>
-      </w:r>
-      <w:r>
-        <w:rPr>
-          <w:rFonts w:ascii="Calibri" w:hAnsi="Calibri" w:cs="Arial"/>
-          <w:szCs w:val="22"/>
-        </w:rPr>
-        <w:t>, 2017 AAG Annual</w:t>
-      </w:r>
-      <w:r>
-        <w:rPr>
-          <w:rFonts w:ascii="Calibri" w:hAnsi="Calibri" w:cs="Arial"/>
+          <w:sz w:val="22"/>
+          <w:szCs w:val="22"/>
+        </w:rPr>
+        <w:t>(2016)</w:t>
+      </w:r>
+      <w:r>
+        <w:rPr>
+          <w:rFonts w:ascii="Calibri" w:hAnsi="Calibri" w:cs="Arial"/>
+          <w:sz w:val="22"/>
+          <w:szCs w:val="22"/>
+        </w:rPr>
+        <w:t xml:space="preserve">; </w:t>
+      </w:r>
+      <w:r>
+        <w:rPr>
+          <w:rFonts w:ascii="Calibri" w:hAnsi="Calibri" w:cs="Arial"/>
+          <w:i/>
+          <w:sz w:val="22"/>
+          <w:szCs w:val="22"/>
+        </w:rPr>
+        <w:t>Environment and Planning B: Planning and Design</w:t>
+      </w:r>
+      <w:r>
+        <w:rPr>
+          <w:rFonts w:ascii="Calibri" w:hAnsi="Calibri" w:cs="Arial"/>
+          <w:sz w:val="22"/>
+          <w:szCs w:val="22"/>
+        </w:rPr>
+        <w:t xml:space="preserve"> (2016)</w:t>
+      </w:r>
+      <w:r>
+        <w:rPr>
+          <w:rFonts w:ascii="Calibri" w:hAnsi="Calibri" w:cs="Arial"/>
+          <w:sz w:val="22"/>
+          <w:szCs w:val="22"/>
+        </w:rPr>
+        <w:t xml:space="preserve">; </w:t>
+      </w:r>
+      <w:r>
+        <w:rPr>
+          <w:rFonts w:ascii="Calibri" w:hAnsi="Calibri" w:cs="Arial"/>
+          <w:i/>
+          <w:sz w:val="22"/>
+          <w:szCs w:val="22"/>
+        </w:rPr>
+        <w:t>Science China</w:t>
+      </w:r>
+      <w:r>
+        <w:rPr>
+          <w:rFonts w:ascii="Calibri" w:hAnsi="Calibri" w:cs="Arial"/>
+          <w:sz w:val="22"/>
+          <w:szCs w:val="22"/>
+        </w:rPr>
+        <w:t xml:space="preserve"> (2015)</w:t>
+      </w:r>
+      <w:r>
+        <w:rPr>
+          <w:rFonts w:ascii="Calibri" w:hAnsi="Calibri" w:cs="Arial"/>
+          <w:sz w:val="22"/>
+          <w:szCs w:val="22"/>
+        </w:rPr>
+        <w:t xml:space="preserve">; </w:t>
+      </w:r>
+      <w:r>
+        <w:rPr>
+          <w:rFonts w:ascii="Calibri" w:hAnsi="Calibri" w:cs="Arial"/>
+          <w:i/>
+          <w:sz w:val="22"/>
+          <w:szCs w:val="22"/>
+        </w:rPr>
+        <w:t>PLO</w:t>
+      </w:r>
+      <w:r>
+        <w:rPr>
+          <w:rFonts w:ascii="Calibri" w:hAnsi="Calibri" w:cs="Arial"/>
+          <w:i/>
+          <w:sz w:val="22"/>
+          <w:szCs w:val="22"/>
+        </w:rPr>
+        <w:t>S One</w:t>
+      </w:r>
+      <w:r>
+        <w:rPr>
+          <w:rFonts w:ascii="Calibri" w:hAnsi="Calibri" w:cs="Arial"/>
+          <w:sz w:val="22"/>
+          <w:szCs w:val="22"/>
+        </w:rPr>
+        <w:t xml:space="preserve"> (2013, 2015)</w:t>
+      </w:r>
+      <w:r>
+        <w:rPr>
+          <w:rFonts w:ascii="Calibri" w:hAnsi="Calibri" w:cs="Arial"/>
+          <w:sz w:val="22"/>
+          <w:szCs w:val="22"/>
+        </w:rPr>
+        <w:t xml:space="preserve">; </w:t>
+      </w:r>
+      <w:r>
+        <w:rPr>
+          <w:rFonts w:ascii="Calibri" w:hAnsi="Calibri" w:cs="Arial"/>
+          <w:i/>
+          <w:sz w:val="22"/>
+          <w:szCs w:val="22"/>
+        </w:rPr>
+        <w:t>Cities</w:t>
+      </w:r>
+      <w:r>
+        <w:rPr>
+          <w:rFonts w:ascii="Calibri" w:hAnsi="Calibri" w:cs="Arial"/>
+          <w:sz w:val="22"/>
+          <w:szCs w:val="22"/>
+        </w:rPr>
+        <w:t xml:space="preserve"> (2014)</w:t>
+      </w:r>
+      <w:r>
+        <w:rPr>
+          <w:rFonts w:ascii="Calibri" w:hAnsi="Calibri" w:cs="Arial"/>
+          <w:sz w:val="22"/>
+          <w:szCs w:val="22"/>
+        </w:rPr>
+        <w:t xml:space="preserve">; </w:t>
+      </w:r>
+      <w:r>
+        <w:rPr>
+          <w:rFonts w:ascii="Calibri" w:hAnsi="Calibri" w:cs="Arial"/>
+          <w:i/>
+          <w:sz w:val="22"/>
+          <w:szCs w:val="22"/>
+        </w:rPr>
+        <w:t>ISPRS International Journal of Geo-Information</w:t>
+      </w:r>
+      <w:r>
+        <w:rPr>
+          <w:rFonts w:ascii="Calibri" w:hAnsi="Calibri" w:cs="Arial"/>
+          <w:sz w:val="22"/>
           <w:szCs w:val="22"/>
         </w:rPr>
         <w:t xml:space="preserve"> </w:t>
@@ -2364,511 +2684,23 @@
       <w:r>
         <w:rPr>
           <w:rFonts w:ascii="Calibri" w:hAnsi="Calibri" w:cs="Arial"/>
-          <w:szCs w:val="22"/>
-        </w:rPr>
-        <w:t>Meeting, Boston, Massachusetts, April 5 - April 9, 2017</w:t>
-      </w:r>
-    </w:p>
-    <w:p>
-      <w:pPr>
-        <w:ind w:left="288" w:hanging="288"/>
-        <w:rPr>
-          <w:rFonts w:ascii="Calibri" w:hAnsi="Calibri" w:cs="Arial"/>
-          <w:szCs w:val="22"/>
-        </w:rPr>
-      </w:pPr>
-      <w:r>
-        <w:rPr>
-          <w:rFonts w:ascii="Calibri" w:hAnsi="Calibri" w:cs="Arial"/>
-          <w:szCs w:val="22"/>
-        </w:rPr>
-        <w:t xml:space="preserve">Session Chair for </w:t>
+          <w:sz w:val="22"/>
+          <w:szCs w:val="22"/>
+        </w:rPr>
+        <w:t>(2013, 2014, 2015)</w:t>
+      </w:r>
+      <w:r>
+        <w:rPr>
+          <w:rFonts w:ascii="Calibri" w:hAnsi="Calibri" w:cs="Arial"/>
+          <w:sz w:val="22"/>
+          <w:szCs w:val="22"/>
+        </w:rPr>
+        <w:t xml:space="preserve">; </w:t>
       </w:r>
       <w:r>
         <w:rPr>
           <w:rFonts w:ascii="Calibri" w:hAnsi="Calibri" w:cs="Arial"/>
           <w:i/>
-          <w:szCs w:val="22"/>
-        </w:rPr>
-        <w:t>Understanding Urban Dynamics Based on Movement Big Data</w:t>
-      </w:r>
-      <w:r>
-        <w:rPr>
-          <w:rFonts w:ascii="Calibri" w:hAnsi="Calibri" w:cs="Arial"/>
-          <w:szCs w:val="22"/>
-        </w:rPr>
-        <w:t>, 2016</w:t>
-      </w:r>
-      <w:r>
-        <w:rPr>
-          <w:rFonts w:ascii="Calibri" w:hAnsi="Calibri" w:cs="Arial"/>
-          <w:szCs w:val="22"/>
-        </w:rPr>
-        <w:t xml:space="preserve"> </w:t>
-      </w:r>
-      <w:r>
-        <w:rPr>
-          <w:rFonts w:ascii="Calibri" w:hAnsi="Calibri" w:cs="Arial"/>
-          <w:szCs w:val="22"/>
-        </w:rPr>
-        <w:t>AAG Annual Meeting, San Francisco, California, March 29 - April 2, 2016</w:t>
-      </w:r>
-    </w:p>
-    <w:p>
-      <w:pPr>
-        <w:ind w:left="288" w:hanging="288"/>
-        <w:rPr>
-          <w:rFonts w:ascii="Calibri" w:hAnsi="Calibri" w:cs="Arial"/>
-          <w:i/>
-          <w:szCs w:val="22"/>
-        </w:rPr>
-      </w:pPr>
-      <w:r>
-        <w:rPr>
-          <w:rFonts w:ascii="Calibri" w:hAnsi="Calibri" w:cs="Arial"/>
-          <w:szCs w:val="22"/>
-        </w:rPr>
-        <w:t xml:space="preserve">Program committee member for </w:t>
-      </w:r>
-      <w:r>
-        <w:rPr>
-          <w:rFonts w:ascii="Calibri" w:hAnsi="Calibri" w:cs="Arial"/>
-          <w:i/>
-          <w:szCs w:val="22"/>
-        </w:rPr>
-        <w:t>International Conferenc</w:t>
-      </w:r>
-      <w:r>
-        <w:rPr>
-          <w:rFonts w:ascii="Calibri" w:hAnsi="Calibri" w:cs="Arial"/>
-          <w:i/>
-          <w:szCs w:val="22"/>
-        </w:rPr>
-        <w:t xml:space="preserve">e on Location-based Social Media </w:t>
-      </w:r>
-      <w:r>
-        <w:rPr>
-          <w:rFonts w:ascii="Calibri" w:hAnsi="Calibri" w:cs="Arial"/>
-          <w:i/>
-          <w:szCs w:val="22"/>
-        </w:rPr>
-        <w:t>Data</w:t>
-      </w:r>
-      <w:r>
-        <w:rPr>
-          <w:rFonts w:ascii="Calibri" w:hAnsi="Calibri" w:cs="Arial"/>
-          <w:szCs w:val="22"/>
-        </w:rPr>
-        <w:t>, Athens, Georgia, USA, March 5-7, 2015</w:t>
-      </w:r>
-    </w:p>
-    <w:p>
-      <w:pPr>
-        <w:ind w:left="288" w:hanging="288"/>
-        <w:rPr>
-          <w:rFonts w:ascii="Calibri" w:hAnsi="Calibri" w:cs="Arial"/>
-          <w:i/>
-          <w:szCs w:val="22"/>
-        </w:rPr>
-      </w:pPr>
-      <w:bookmarkStart w:id="0" w:name="_GoBack"/>
-      <w:bookmarkEnd w:id="0"/>
-    </w:p>
-    <w:p>
-      <w:pPr>
-        <w:rPr>
-          <w:rFonts w:ascii="Calibri" w:hAnsi="Calibri" w:cs="Arial"/>
-          <w:b/>
-          <w:szCs w:val="22"/>
-        </w:rPr>
-      </w:pPr>
-      <w:r>
-        <w:rPr>
-          <w:rFonts w:ascii="Calibri" w:hAnsi="Calibri" w:cs="Arial"/>
-          <w:b/>
-          <w:szCs w:val="22"/>
-        </w:rPr>
-        <w:t>Reviewer for Journals</w:t>
-      </w:r>
-    </w:p>
-    <w:p>
-      <w:pPr>
-        <w:rPr>
-          <w:rFonts w:ascii="Calibri" w:hAnsi="Calibri" w:cs="Arial"/>
-          <w:sz w:val="22"/>
-          <w:szCs w:val="22"/>
-        </w:rPr>
-      </w:pPr>
-      <w:r>
-        <w:rPr>
-          <w:rFonts w:ascii="Calibri" w:hAnsi="Calibri" w:cs="Arial"/>
-          <w:sz w:val="22"/>
-          <w:szCs w:val="22"/>
-        </w:rPr>
-        <w:t xml:space="preserve">Reviewer for </w:t>
-      </w:r>
-      <w:r>
-        <w:rPr>
-          <w:rFonts w:ascii="Calibri" w:hAnsi="Calibri" w:cs="Arial"/>
-          <w:i/>
-          <w:sz w:val="22"/>
-          <w:szCs w:val="22"/>
-        </w:rPr>
-        <w:t>International Journal of Geographical Information Science</w:t>
-      </w:r>
-      <w:r>
-        <w:rPr>
-          <w:rFonts w:ascii="Calibri" w:hAnsi="Calibri" w:cs="Arial"/>
-          <w:sz w:val="22"/>
-          <w:szCs w:val="22"/>
-        </w:rPr>
-        <w:t xml:space="preserve"> (IJGIS) (2010, 2014,</w:t>
-      </w:r>
-    </w:p>
-    <w:p>
-      <w:pPr>
-        <w:rPr>
-          <w:rFonts w:ascii="Calibri" w:hAnsi="Calibri" w:cs="Arial"/>
-          <w:sz w:val="22"/>
-          <w:szCs w:val="22"/>
-        </w:rPr>
-      </w:pPr>
-      <w:r>
-        <w:rPr>
-          <w:rFonts w:ascii="Calibri" w:hAnsi="Calibri" w:cs="Arial"/>
-          <w:sz w:val="22"/>
-          <w:szCs w:val="22"/>
-        </w:rPr>
-        <w:t>2015, 2016</w:t>
-      </w:r>
-      <w:r>
-        <w:rPr>
-          <w:rFonts w:ascii="Calibri" w:hAnsi="Calibri" w:cs="Arial"/>
-          <w:sz w:val="22"/>
-          <w:szCs w:val="22"/>
-        </w:rPr>
-        <w:t>, 2017</w:t>
-      </w:r>
-      <w:r>
-        <w:rPr>
-          <w:rFonts w:ascii="Calibri" w:hAnsi="Calibri" w:cs="Arial"/>
-          <w:sz w:val="22"/>
-          <w:szCs w:val="22"/>
-        </w:rPr>
-        <w:t>)</w:t>
-      </w:r>
-      <w:r>
-        <w:rPr>
-          <w:rFonts w:ascii="Calibri" w:hAnsi="Calibri" w:cs="Arial"/>
-          <w:sz w:val="22"/>
-          <w:szCs w:val="22"/>
-        </w:rPr>
-        <w:t xml:space="preserve">; </w:t>
-      </w:r>
-      <w:r>
-        <w:rPr>
-          <w:rFonts w:ascii="Calibri" w:hAnsi="Calibri" w:cs="Arial"/>
-          <w:i/>
-          <w:sz w:val="22"/>
-          <w:szCs w:val="22"/>
-        </w:rPr>
-        <w:t>Computers, Environment and Urban Systems</w:t>
-      </w:r>
-      <w:r>
-        <w:rPr>
-          <w:rFonts w:ascii="Calibri" w:hAnsi="Calibri" w:cs="Arial"/>
-          <w:sz w:val="22"/>
-          <w:szCs w:val="22"/>
-        </w:rPr>
-        <w:t xml:space="preserve"> (CEUS) (2009, 2010, 2013, 2014,</w:t>
-      </w:r>
-    </w:p>
-    <w:p>
-      <w:pPr>
-        <w:rPr>
-          <w:rFonts w:ascii="Calibri" w:hAnsi="Calibri" w:cs="Arial"/>
-          <w:sz w:val="22"/>
-          <w:szCs w:val="22"/>
-        </w:rPr>
-      </w:pPr>
-      <w:r>
-        <w:rPr>
-          <w:rFonts w:ascii="Calibri" w:hAnsi="Calibri" w:cs="Arial"/>
-          <w:sz w:val="22"/>
-          <w:szCs w:val="22"/>
-        </w:rPr>
-        <w:t>2015, 2016)</w:t>
-      </w:r>
-      <w:r>
-        <w:rPr>
-          <w:rFonts w:ascii="Calibri" w:hAnsi="Calibri" w:cs="Arial"/>
-          <w:sz w:val="22"/>
-          <w:szCs w:val="22"/>
-        </w:rPr>
-        <w:t xml:space="preserve">; </w:t>
-      </w:r>
-      <w:r>
-        <w:rPr>
-          <w:rFonts w:ascii="Calibri" w:hAnsi="Calibri" w:cs="Arial"/>
-          <w:i/>
-          <w:sz w:val="22"/>
-          <w:szCs w:val="22"/>
-        </w:rPr>
-        <w:t>Geographical Analysis</w:t>
-      </w:r>
-      <w:r>
-        <w:rPr>
-          <w:rFonts w:ascii="Calibri" w:hAnsi="Calibri" w:cs="Arial"/>
-          <w:i/>
-          <w:sz w:val="22"/>
-          <w:szCs w:val="22"/>
-        </w:rPr>
-        <w:t xml:space="preserve"> </w:t>
-      </w:r>
-      <w:r>
-        <w:rPr>
-          <w:rFonts w:ascii="Calibri" w:hAnsi="Calibri" w:cs="Arial"/>
-          <w:sz w:val="22"/>
-          <w:szCs w:val="22"/>
-        </w:rPr>
-        <w:t>(2016</w:t>
-      </w:r>
-      <w:r>
-        <w:rPr>
-          <w:rFonts w:ascii="Calibri" w:hAnsi="Calibri" w:cs="Arial"/>
-          <w:sz w:val="22"/>
-          <w:szCs w:val="22"/>
-        </w:rPr>
-        <w:t>, 2017</w:t>
-      </w:r>
-      <w:r>
-        <w:rPr>
-          <w:rFonts w:ascii="Calibri" w:hAnsi="Calibri" w:cs="Arial"/>
-          <w:sz w:val="22"/>
-          <w:szCs w:val="22"/>
-        </w:rPr>
-        <w:t>)</w:t>
-      </w:r>
-      <w:r>
-        <w:rPr>
-          <w:rFonts w:ascii="Calibri" w:hAnsi="Calibri" w:cs="Arial"/>
-          <w:sz w:val="22"/>
-          <w:szCs w:val="22"/>
-        </w:rPr>
-        <w:t xml:space="preserve">; </w:t>
-      </w:r>
-      <w:r>
-        <w:rPr>
-          <w:rFonts w:ascii="Calibri" w:hAnsi="Calibri" w:cs="Arial"/>
-          <w:i/>
-          <w:sz w:val="22"/>
-          <w:szCs w:val="22"/>
-        </w:rPr>
-        <w:t>Journal of Geographical Systems</w:t>
-      </w:r>
-      <w:r>
-        <w:rPr>
-          <w:rFonts w:ascii="Calibri" w:hAnsi="Calibri" w:cs="Arial"/>
-          <w:sz w:val="22"/>
-          <w:szCs w:val="22"/>
-        </w:rPr>
-        <w:t xml:space="preserve"> </w:t>
-      </w:r>
-      <w:r>
-        <w:rPr>
-          <w:rFonts w:ascii="Calibri" w:hAnsi="Calibri" w:cs="Arial"/>
-          <w:sz w:val="22"/>
-          <w:szCs w:val="22"/>
-        </w:rPr>
-        <w:t>(2016)</w:t>
-      </w:r>
-      <w:r>
-        <w:rPr>
-          <w:rFonts w:ascii="Calibri" w:hAnsi="Calibri" w:cs="Arial"/>
-          <w:sz w:val="22"/>
-          <w:szCs w:val="22"/>
-        </w:rPr>
-        <w:t xml:space="preserve">; </w:t>
-      </w:r>
-      <w:r>
-        <w:rPr>
-          <w:rFonts w:ascii="Calibri" w:hAnsi="Calibri" w:cs="Arial"/>
-          <w:i/>
-          <w:sz w:val="22"/>
-          <w:szCs w:val="22"/>
-        </w:rPr>
-        <w:t>Demography</w:t>
-      </w:r>
-      <w:r>
-        <w:rPr>
-          <w:rFonts w:ascii="Calibri" w:hAnsi="Calibri" w:cs="Arial"/>
-          <w:sz w:val="22"/>
-          <w:szCs w:val="22"/>
-        </w:rPr>
-        <w:t xml:space="preserve"> </w:t>
-      </w:r>
-      <w:r>
-        <w:rPr>
-          <w:rFonts w:ascii="Calibri" w:hAnsi="Calibri" w:cs="Arial"/>
-          <w:sz w:val="22"/>
-          <w:szCs w:val="22"/>
-        </w:rPr>
-        <w:t>(2016)</w:t>
-      </w:r>
-      <w:r>
-        <w:rPr>
-          <w:rFonts w:ascii="Calibri" w:hAnsi="Calibri" w:cs="Arial"/>
-          <w:sz w:val="22"/>
-          <w:szCs w:val="22"/>
-        </w:rPr>
-        <w:t xml:space="preserve">; </w:t>
-      </w:r>
-      <w:r>
-        <w:rPr>
-          <w:rFonts w:ascii="Calibri" w:hAnsi="Calibri" w:cs="Arial"/>
-          <w:i/>
-          <w:sz w:val="22"/>
-          <w:szCs w:val="22"/>
-        </w:rPr>
-        <w:t>Environment and Planning B: Planning and Design</w:t>
-      </w:r>
-      <w:r>
-        <w:rPr>
-          <w:rFonts w:ascii="Calibri" w:hAnsi="Calibri" w:cs="Arial"/>
-          <w:sz w:val="22"/>
-          <w:szCs w:val="22"/>
-        </w:rPr>
-        <w:t xml:space="preserve"> (2016)</w:t>
-      </w:r>
-      <w:r>
-        <w:rPr>
-          <w:rFonts w:ascii="Calibri" w:hAnsi="Calibri" w:cs="Arial"/>
-          <w:sz w:val="22"/>
-          <w:szCs w:val="22"/>
-        </w:rPr>
-        <w:t xml:space="preserve">; </w:t>
-      </w:r>
-      <w:r>
-        <w:rPr>
-          <w:rFonts w:ascii="Calibri" w:hAnsi="Calibri" w:cs="Arial"/>
-          <w:i/>
-          <w:sz w:val="22"/>
-          <w:szCs w:val="22"/>
-        </w:rPr>
-        <w:t>Science China</w:t>
-      </w:r>
-      <w:r>
-        <w:rPr>
-          <w:rFonts w:ascii="Calibri" w:hAnsi="Calibri" w:cs="Arial"/>
-          <w:sz w:val="22"/>
-          <w:szCs w:val="22"/>
-        </w:rPr>
-        <w:t xml:space="preserve"> (2015)</w:t>
-      </w:r>
-      <w:r>
-        <w:rPr>
-          <w:rFonts w:ascii="Calibri" w:hAnsi="Calibri" w:cs="Arial"/>
-          <w:sz w:val="22"/>
-          <w:szCs w:val="22"/>
-        </w:rPr>
-        <w:t xml:space="preserve">; </w:t>
-      </w:r>
-      <w:r>
-        <w:rPr>
-          <w:rFonts w:ascii="Calibri" w:hAnsi="Calibri" w:cs="Arial"/>
-          <w:i/>
-          <w:sz w:val="22"/>
-          <w:szCs w:val="22"/>
-        </w:rPr>
-        <w:t>PLO</w:t>
-      </w:r>
-      <w:r>
-        <w:rPr>
-          <w:rFonts w:ascii="Calibri" w:hAnsi="Calibri" w:cs="Arial"/>
-          <w:i/>
-          <w:sz w:val="22"/>
-          <w:szCs w:val="22"/>
-        </w:rPr>
-        <w:t>S One</w:t>
-      </w:r>
-      <w:r>
-        <w:rPr>
-          <w:rFonts w:ascii="Calibri" w:hAnsi="Calibri" w:cs="Arial"/>
-          <w:sz w:val="22"/>
-          <w:szCs w:val="22"/>
-        </w:rPr>
-        <w:t xml:space="preserve"> (2013, 2015)</w:t>
-      </w:r>
-      <w:r>
-        <w:rPr>
-          <w:rFonts w:ascii="Calibri" w:hAnsi="Calibri" w:cs="Arial"/>
-          <w:sz w:val="22"/>
-          <w:szCs w:val="22"/>
-        </w:rPr>
-        <w:t xml:space="preserve">; </w:t>
-      </w:r>
-      <w:r>
-        <w:rPr>
-          <w:rFonts w:ascii="Calibri" w:hAnsi="Calibri" w:cs="Arial"/>
-          <w:i/>
-          <w:sz w:val="22"/>
-          <w:szCs w:val="22"/>
-        </w:rPr>
-        <w:t>Cities</w:t>
-      </w:r>
-      <w:r>
-        <w:rPr>
-          <w:rFonts w:ascii="Calibri" w:hAnsi="Calibri" w:cs="Arial"/>
-          <w:sz w:val="22"/>
-          <w:szCs w:val="22"/>
-        </w:rPr>
-        <w:t xml:space="preserve"> (2014)</w:t>
-      </w:r>
-      <w:r>
-        <w:rPr>
-          <w:rFonts w:ascii="Calibri" w:hAnsi="Calibri" w:cs="Arial"/>
-          <w:sz w:val="22"/>
-          <w:szCs w:val="22"/>
-        </w:rPr>
-        <w:t xml:space="preserve">; </w:t>
-      </w:r>
-      <w:r>
-        <w:rPr>
-          <w:rFonts w:ascii="Calibri" w:hAnsi="Calibri" w:cs="Arial"/>
-          <w:i/>
-          <w:sz w:val="22"/>
-          <w:szCs w:val="22"/>
-        </w:rPr>
-        <w:t>ISPRS International Journal of Geo-Information</w:t>
-      </w:r>
-      <w:r>
-        <w:rPr>
-          <w:rFonts w:ascii="Calibri" w:hAnsi="Calibri" w:cs="Arial"/>
-          <w:sz w:val="22"/>
-          <w:szCs w:val="22"/>
-        </w:rPr>
-        <w:t xml:space="preserve"> </w:t>
-      </w:r>
-      <w:r>
-        <w:rPr>
-          <w:rFonts w:ascii="Calibri" w:hAnsi="Calibri" w:cs="Arial"/>
-          <w:sz w:val="22"/>
-          <w:szCs w:val="22"/>
-        </w:rPr>
-        <w:t>(2013, 2014, 2015)</w:t>
-      </w:r>
-      <w:r>
-        <w:rPr>
-          <w:rFonts w:ascii="Calibri" w:hAnsi="Calibri" w:cs="Arial"/>
-          <w:sz w:val="22"/>
-          <w:szCs w:val="22"/>
-        </w:rPr>
-        <w:t xml:space="preserve">; </w:t>
-      </w:r>
-      <w:r>
-        <w:rPr>
-          <w:rFonts w:ascii="Calibri" w:hAnsi="Calibri" w:cs="Arial"/>
-          <w:i/>
           <w:sz w:val="22"/>
           <w:szCs w:val="22"/>
         </w:rPr>
@@ -2882,157 +2714,6 @@
         </w:rPr>
         <w:t xml:space="preserve"> (2013)</w:t>
       </w:r>
-    </w:p>
-    <w:p>
-      <w:pPr>
-        <w:rPr>
-          <w:rFonts w:ascii="Calibri" w:hAnsi="Calibri" w:cs="Arial"/>
-          <w:sz w:val="22"/>
-          <w:szCs w:val="22"/>
-        </w:rPr>
-      </w:pPr>
-    </w:p>
-    <w:p>
-      <w:pPr>
-        <w:rPr>
-          <w:rFonts w:ascii="Calibri" w:hAnsi="Calibri" w:cs="Arial"/>
-          <w:b/>
-        </w:rPr>
-      </w:pPr>
-      <w:r>
-        <w:rPr>
-          <w:rFonts w:ascii="Calibri" w:hAnsi="Calibri" w:cs="Arial"/>
-          <w:b/>
-        </w:rPr>
-        <w:t>Reviewer for Conferences</w:t>
-      </w:r>
-    </w:p>
-    <w:p>
-      <w:pPr>
-        <w:rPr>
-          <w:rFonts w:ascii="Calibri" w:hAnsi="Calibri" w:cs="Arial"/>
-          <w:sz w:val="22"/>
-          <w:szCs w:val="22"/>
-        </w:rPr>
-      </w:pPr>
-      <w:r>
-        <w:rPr>
-          <w:rFonts w:ascii="Calibri" w:hAnsi="Calibri" w:cs="Arial"/>
-          <w:sz w:val="22"/>
-          <w:szCs w:val="22"/>
-        </w:rPr>
-        <w:t xml:space="preserve">Reviewer for </w:t>
-      </w:r>
-      <w:proofErr w:type="spellStart"/>
-      <w:r>
-        <w:rPr>
-          <w:rFonts w:ascii="Calibri" w:hAnsi="Calibri" w:cs="Arial"/>
-          <w:i/>
-          <w:sz w:val="22"/>
-          <w:szCs w:val="22"/>
-        </w:rPr>
-        <w:t>GIScience</w:t>
-      </w:r>
-      <w:proofErr w:type="spellEnd"/>
-      <w:r>
-        <w:rPr>
-          <w:rFonts w:ascii="Calibri" w:hAnsi="Calibri" w:cs="Arial"/>
-          <w:sz w:val="22"/>
-          <w:szCs w:val="22"/>
-        </w:rPr>
-        <w:t xml:space="preserve"> </w:t>
-      </w:r>
-      <w:r>
-        <w:rPr>
-          <w:rFonts w:ascii="Calibri" w:hAnsi="Calibri" w:cs="Arial"/>
-          <w:sz w:val="22"/>
-          <w:szCs w:val="22"/>
-        </w:rPr>
-        <w:t>(</w:t>
-      </w:r>
-      <w:r>
-        <w:rPr>
-          <w:rFonts w:ascii="Calibri" w:hAnsi="Calibri" w:cs="Arial"/>
-          <w:sz w:val="22"/>
-          <w:szCs w:val="22"/>
-        </w:rPr>
-        <w:t>2014, 2016</w:t>
-      </w:r>
-      <w:r>
-        <w:rPr>
-          <w:rFonts w:ascii="Calibri" w:hAnsi="Calibri" w:cs="Arial"/>
-          <w:sz w:val="22"/>
-          <w:szCs w:val="22"/>
-        </w:rPr>
-        <w:t>)</w:t>
-      </w:r>
-      <w:r>
-        <w:rPr>
-          <w:rFonts w:ascii="Calibri" w:hAnsi="Calibri" w:cs="Arial"/>
-          <w:sz w:val="22"/>
-          <w:szCs w:val="22"/>
-        </w:rPr>
-        <w:t xml:space="preserve">; </w:t>
-      </w:r>
-      <w:proofErr w:type="spellStart"/>
-      <w:r>
-        <w:rPr>
-          <w:rFonts w:ascii="Calibri" w:hAnsi="Calibri" w:cs="Arial"/>
-          <w:i/>
-          <w:sz w:val="22"/>
-          <w:szCs w:val="22"/>
-        </w:rPr>
-        <w:t>UbiComp</w:t>
-      </w:r>
-      <w:proofErr w:type="spellEnd"/>
-      <w:r>
-        <w:rPr>
-          <w:rFonts w:ascii="Calibri" w:hAnsi="Calibri" w:cs="Arial"/>
-          <w:sz w:val="22"/>
-          <w:szCs w:val="22"/>
-        </w:rPr>
-        <w:t xml:space="preserve"> </w:t>
-      </w:r>
-      <w:r>
-        <w:rPr>
-          <w:rFonts w:ascii="Calibri" w:hAnsi="Calibri" w:cs="Arial"/>
-          <w:sz w:val="22"/>
-          <w:szCs w:val="22"/>
-        </w:rPr>
-        <w:t>(</w:t>
-      </w:r>
-      <w:r>
-        <w:rPr>
-          <w:rFonts w:ascii="Calibri" w:hAnsi="Calibri" w:cs="Arial"/>
-          <w:sz w:val="22"/>
-          <w:szCs w:val="22"/>
-        </w:rPr>
-        <w:t>2016</w:t>
-      </w:r>
-      <w:r>
-        <w:rPr>
-          <w:rFonts w:ascii="Calibri" w:hAnsi="Calibri" w:cs="Arial"/>
-          <w:sz w:val="22"/>
-          <w:szCs w:val="22"/>
-        </w:rPr>
-        <w:t>)</w:t>
-      </w:r>
-    </w:p>
-    <w:p>
-      <w:pPr>
-        <w:rPr>
-          <w:rFonts w:ascii="Calibri" w:hAnsi="Calibri" w:cs="Arial"/>
-          <w:szCs w:val="22"/>
-        </w:rPr>
-      </w:pPr>
-    </w:p>
-    <w:p>
-      <w:pPr>
-        <w:rPr>
-          <w:rFonts w:ascii="Calibri" w:hAnsi="Calibri" w:cs="Arial"/>
-          <w:szCs w:val="22"/>
-        </w:rPr>
-      </w:pPr>
     </w:p>
     <w:sectPr>
       <w:footerReference w:type="even" r:id="rId8"/>

</xml_diff>